<commit_message>
Terminado el POS en Logic Works
</commit_message>
<xml_diff>
--- a/Práctica #01/Práctica #1.docx
+++ b/Práctica #01/Práctica #1.docx
@@ -485,20 +485,30 @@
         <w:rPr>
           <w:rFonts w:ascii="Times New Roman" w:hAnsi="Times New Roman" w:cs="Times New Roman"/>
           <w:b/>
-          <w:sz w:val="24"/>
-          <w:szCs w:val="24"/>
-        </w:rPr>
-      </w:pPr>
-      <w:r>
-        <w:rPr>
-          <w:rFonts w:ascii="Times New Roman" w:hAnsi="Times New Roman" w:cs="Times New Roman"/>
-          <w:b/>
-          <w:sz w:val="24"/>
+          <w:sz w:val="28"/>
+          <w:szCs w:val="24"/>
+        </w:rPr>
+      </w:pPr>
+      <w:r>
+        <w:rPr>
+          <w:rFonts w:ascii="Times New Roman" w:hAnsi="Times New Roman" w:cs="Times New Roman"/>
+          <w:b/>
+          <w:sz w:val="28"/>
           <w:szCs w:val="24"/>
         </w:rPr>
         <w:lastRenderedPageBreak/>
         <w:t>Pre-Laboratorio</w:t>
       </w:r>
+    </w:p>
+    <w:p>
+      <w:pPr>
+        <w:rPr>
+          <w:rFonts w:ascii="Times New Roman" w:hAnsi="Times New Roman" w:cs="Times New Roman"/>
+          <w:b/>
+          <w:sz w:val="24"/>
+          <w:szCs w:val="24"/>
+        </w:rPr>
+      </w:pPr>
     </w:p>
     <w:p>
       <w:pPr>
@@ -1574,32 +1584,6 @@
     </w:p>
     <w:p>
       <w:pPr>
-        <w:spacing w:after="0" w:line="240" w:lineRule="auto"/>
-        <w:textAlignment w:val="baseline"/>
-        <w:rPr>
-          <w:rFonts w:ascii="Times New Roman" w:eastAsia="Times New Roman" w:hAnsi="Times New Roman" w:cs="Times New Roman"/>
-          <w:color w:val="000000"/>
-          <w:sz w:val="24"/>
-          <w:szCs w:val="24"/>
-          <w:lang w:eastAsia="es-VE"/>
-        </w:rPr>
-      </w:pPr>
-    </w:p>
-    <w:p>
-      <w:pPr>
-        <w:spacing w:after="0" w:line="240" w:lineRule="auto"/>
-        <w:textAlignment w:val="baseline"/>
-        <w:rPr>
-          <w:rFonts w:ascii="Times New Roman" w:eastAsia="Times New Roman" w:hAnsi="Times New Roman" w:cs="Times New Roman"/>
-          <w:color w:val="000000"/>
-          <w:sz w:val="24"/>
-          <w:szCs w:val="24"/>
-          <w:lang w:eastAsia="es-VE"/>
-        </w:rPr>
-      </w:pPr>
-    </w:p>
-    <w:p>
-      <w:pPr>
         <w:numPr>
           <w:ilvl w:val="1"/>
           <w:numId w:val="9"/>
@@ -2143,8 +2127,6 @@
           <w:u w:val="single"/>
         </w:rPr>
       </w:pPr>
-      <w:bookmarkStart w:id="0" w:name="_GoBack"/>
-      <w:bookmarkEnd w:id="0"/>
     </w:p>
     <w:p>
       <w:pPr>
@@ -2776,18 +2758,7 @@
               <w:sz w:val="24"/>
               <w:szCs w:val="24"/>
             </w:rPr>
-            <m:t xml:space="preserve">+B+ </m:t>
-          </m:r>
-          <m:r>
-            <m:rPr>
-              <m:sty m:val="p"/>
-            </m:rPr>
-            <w:rPr>
-              <w:rFonts w:ascii="Cambria Math" w:hAnsi="Cambria Math" w:cs="Times New Roman"/>
-              <w:sz w:val="24"/>
-              <w:szCs w:val="24"/>
-            </w:rPr>
-            <m:t> ͂</m:t>
+            <m:t>+B+  ͂</m:t>
           </m:r>
           <m:r>
             <m:rPr>
@@ -2897,29 +2868,7 @@
               <w:sz w:val="24"/>
               <w:szCs w:val="24"/>
             </w:rPr>
-            <m:t>*</m:t>
-          </m:r>
-          <m:r>
-            <m:rPr>
-              <m:sty m:val="p"/>
-            </m:rPr>
-            <w:rPr>
-              <w:rFonts w:ascii="Cambria Math" w:hAnsi="Cambria Math" w:cs="Times New Roman"/>
-              <w:sz w:val="24"/>
-              <w:szCs w:val="24"/>
-            </w:rPr>
-            <m:t>(</m:t>
-          </m:r>
-          <m:r>
-            <m:rPr>
-              <m:sty m:val="p"/>
-            </m:rPr>
-            <w:rPr>
-              <w:rFonts w:ascii="Cambria Math" w:hAnsi="Cambria Math" w:cs="Times New Roman"/>
-              <w:sz w:val="24"/>
-              <w:szCs w:val="24"/>
-            </w:rPr>
-            <m:t> ͂</m:t>
+            <m:t>*( ͂</m:t>
           </m:r>
           <m:r>
             <m:rPr>
@@ -2996,18 +2945,7 @@
               <w:sz w:val="24"/>
               <w:szCs w:val="24"/>
             </w:rPr>
-            <m:t>*</m:t>
-          </m:r>
-          <m:r>
-            <m:rPr>
-              <m:sty m:val="bi"/>
-            </m:rPr>
-            <w:rPr>
-              <w:rFonts w:ascii="Cambria Math" w:hAnsi="Cambria Math" w:cs="Times New Roman"/>
-              <w:sz w:val="24"/>
-              <w:szCs w:val="24"/>
-            </w:rPr>
-            <m:t>(</m:t>
+            <m:t>*(</m:t>
           </m:r>
           <m:r>
             <m:rPr>
@@ -3615,15 +3553,6 @@
         <w:rPr>
           <w:rFonts w:ascii="Times New Roman" w:hAnsi="Times New Roman" w:cs="Times New Roman"/>
           <w:b/>
-          <w:sz w:val="24"/>
-          <w:szCs w:val="24"/>
-        </w:rPr>
-        <w:br w:type="textWrapping" w:clear="all"/>
-      </w:r>
-      <w:r>
-        <w:rPr>
-          <w:rFonts w:ascii="Times New Roman" w:hAnsi="Times New Roman" w:cs="Times New Roman"/>
-          <w:b/>
           <w:sz w:val="28"/>
           <w:szCs w:val="24"/>
         </w:rPr>
@@ -3652,20 +3581,6 @@
         </w:rPr>
         <w:t>Expresión SOP simplificada</w:t>
       </w:r>
-    </w:p>
-    <w:p>
-      <w:pPr>
-        <w:tabs>
-          <w:tab w:val="left" w:pos="7140"/>
-        </w:tabs>
-        <w:jc w:val="center"/>
-        <w:rPr>
-          <w:rFonts w:ascii="Times New Roman" w:hAnsi="Times New Roman" w:cs="Times New Roman"/>
-          <w:b/>
-          <w:sz w:val="24"/>
-          <w:szCs w:val="24"/>
-        </w:rPr>
-      </w:pPr>
     </w:p>
     <w:p>
       <w:pPr>
@@ -3821,8 +3736,377 @@
         </w:drawing>
       </w:r>
     </w:p>
+    <w:p>
+      <w:pPr>
+        <w:tabs>
+          <w:tab w:val="left" w:pos="7140"/>
+        </w:tabs>
+        <w:jc w:val="center"/>
+        <w:rPr>
+          <w:rFonts w:ascii="Times New Roman" w:hAnsi="Times New Roman" w:cs="Times New Roman"/>
+          <w:b/>
+          <w:sz w:val="28"/>
+          <w:szCs w:val="24"/>
+        </w:rPr>
+      </w:pPr>
+    </w:p>
+    <w:p>
+      <w:pPr>
+        <w:tabs>
+          <w:tab w:val="left" w:pos="7140"/>
+        </w:tabs>
+        <w:jc w:val="center"/>
+        <w:rPr>
+          <w:rFonts w:ascii="Times New Roman" w:hAnsi="Times New Roman" w:cs="Times New Roman"/>
+          <w:b/>
+          <w:sz w:val="28"/>
+          <w:szCs w:val="24"/>
+        </w:rPr>
+      </w:pPr>
+      <w:r>
+        <w:rPr>
+          <w:rFonts w:ascii="Times New Roman" w:hAnsi="Times New Roman" w:cs="Times New Roman"/>
+          <w:b/>
+          <w:sz w:val="28"/>
+          <w:szCs w:val="24"/>
+        </w:rPr>
+        <w:t>Anexo 2</w:t>
+      </w:r>
+    </w:p>
+    <w:p>
+      <w:pPr>
+        <w:tabs>
+          <w:tab w:val="left" w:pos="7140"/>
+        </w:tabs>
+        <w:jc w:val="center"/>
+        <w:rPr>
+          <w:rFonts w:ascii="Times New Roman" w:hAnsi="Times New Roman" w:cs="Times New Roman"/>
+          <w:b/>
+          <w:sz w:val="24"/>
+          <w:szCs w:val="24"/>
+        </w:rPr>
+      </w:pPr>
+      <w:r>
+        <w:rPr>
+          <w:rFonts w:ascii="Times New Roman" w:hAnsi="Times New Roman" w:cs="Times New Roman"/>
+          <w:b/>
+          <w:sz w:val="24"/>
+          <w:szCs w:val="24"/>
+        </w:rPr>
+        <w:t>Circuito SOP simplificada</w:t>
+      </w:r>
+    </w:p>
+    <w:p>
+      <w:pPr>
+        <w:tabs>
+          <w:tab w:val="left" w:pos="7140"/>
+        </w:tabs>
+        <w:jc w:val="center"/>
+        <w:rPr>
+          <w:rFonts w:ascii="Times New Roman" w:hAnsi="Times New Roman" w:cs="Times New Roman"/>
+          <w:b/>
+          <w:sz w:val="24"/>
+          <w:szCs w:val="24"/>
+        </w:rPr>
+      </w:pPr>
+      <w:r>
+        <w:rPr>
+          <w:rFonts w:ascii="Times New Roman" w:hAnsi="Times New Roman" w:cs="Times New Roman"/>
+          <w:b/>
+          <w:noProof/>
+          <w:sz w:val="24"/>
+          <w:szCs w:val="24"/>
+          <w:lang w:val="es-ES" w:eastAsia="es-ES"/>
+        </w:rPr>
+        <w:drawing>
+          <wp:inline distT="0" distB="0" distL="0" distR="0">
+            <wp:extent cx="4020207" cy="2263042"/>
+            <wp:effectExtent l="0" t="0" r="0" b="0"/>
+            <wp:docPr id="3" name="Imagen 3"/>
+            <wp:cNvGraphicFramePr>
+              <a:graphicFrameLocks xmlns:a="http://schemas.openxmlformats.org/drawingml/2006/main" noChangeAspect="1"/>
+            </wp:cNvGraphicFramePr>
+            <a:graphic xmlns:a="http://schemas.openxmlformats.org/drawingml/2006/main">
+              <a:graphicData uri="http://schemas.openxmlformats.org/drawingml/2006/picture">
+                <pic:pic xmlns:pic="http://schemas.openxmlformats.org/drawingml/2006/picture">
+                  <pic:nvPicPr>
+                    <pic:cNvPr id="0" name="Picture 1"/>
+                    <pic:cNvPicPr>
+                      <a:picLocks noChangeAspect="1" noChangeArrowheads="1"/>
+                    </pic:cNvPicPr>
+                  </pic:nvPicPr>
+                  <pic:blipFill>
+                    <a:blip r:embed="rId9" cstate="print">
+                      <a:extLst>
+                        <a:ext uri="{28A0092B-C50C-407E-A947-70E740481C1C}">
+                          <a14:useLocalDpi xmlns:a14="http://schemas.microsoft.com/office/drawing/2010/main" val="0"/>
+                        </a:ext>
+                      </a:extLst>
+                    </a:blip>
+                    <a:srcRect/>
+                    <a:stretch>
+                      <a:fillRect/>
+                    </a:stretch>
+                  </pic:blipFill>
+                  <pic:spPr bwMode="auto">
+                    <a:xfrm>
+                      <a:off x="0" y="0"/>
+                      <a:ext cx="4020207" cy="2263042"/>
+                    </a:xfrm>
+                    <a:prstGeom prst="rect">
+                      <a:avLst/>
+                    </a:prstGeom>
+                    <a:noFill/>
+                    <a:ln>
+                      <a:noFill/>
+                    </a:ln>
+                  </pic:spPr>
+                </pic:pic>
+              </a:graphicData>
+            </a:graphic>
+          </wp:inline>
+        </w:drawing>
+      </w:r>
+    </w:p>
+    <w:p>
+      <w:pPr>
+        <w:tabs>
+          <w:tab w:val="left" w:pos="7140"/>
+        </w:tabs>
+        <w:jc w:val="center"/>
+        <w:rPr>
+          <w:rFonts w:ascii="Times New Roman" w:hAnsi="Times New Roman" w:cs="Times New Roman"/>
+          <w:b/>
+          <w:sz w:val="24"/>
+          <w:szCs w:val="24"/>
+        </w:rPr>
+      </w:pPr>
+      <w:r>
+        <w:lastRenderedPageBreak/>
+        <w:drawing>
+          <wp:inline distT="0" distB="0" distL="0" distR="0" wp14:anchorId="424B2CA1" wp14:editId="57702BCE">
+            <wp:extent cx="3495238" cy="2161905"/>
+            <wp:effectExtent l="0" t="0" r="0" b="0"/>
+            <wp:docPr id="4" name="Imagen 4"/>
+            <wp:cNvGraphicFramePr>
+              <a:graphicFrameLocks xmlns:a="http://schemas.openxmlformats.org/drawingml/2006/main" noChangeAspect="1"/>
+            </wp:cNvGraphicFramePr>
+            <a:graphic xmlns:a="http://schemas.openxmlformats.org/drawingml/2006/main">
+              <a:graphicData uri="http://schemas.openxmlformats.org/drawingml/2006/picture">
+                <pic:pic xmlns:pic="http://schemas.openxmlformats.org/drawingml/2006/picture">
+                  <pic:nvPicPr>
+                    <pic:cNvPr id="1" name=""/>
+                    <pic:cNvPicPr/>
+                  </pic:nvPicPr>
+                  <pic:blipFill>
+                    <a:blip r:embed="rId10"/>
+                    <a:stretch>
+                      <a:fillRect/>
+                    </a:stretch>
+                  </pic:blipFill>
+                  <pic:spPr>
+                    <a:xfrm>
+                      <a:off x="0" y="0"/>
+                      <a:ext cx="3495238" cy="2161905"/>
+                    </a:xfrm>
+                    <a:prstGeom prst="rect">
+                      <a:avLst/>
+                    </a:prstGeom>
+                  </pic:spPr>
+                </pic:pic>
+              </a:graphicData>
+            </a:graphic>
+          </wp:inline>
+        </w:drawing>
+      </w:r>
+      <w:r>
+        <w:rPr>
+          <w:rFonts w:ascii="Times New Roman" w:hAnsi="Times New Roman" w:cs="Times New Roman"/>
+          <w:b/>
+          <w:sz w:val="24"/>
+          <w:szCs w:val="24"/>
+        </w:rPr>
+        <w:t xml:space="preserve"> </w:t>
+      </w:r>
+    </w:p>
+    <w:p>
+      <w:pPr>
+        <w:tabs>
+          <w:tab w:val="left" w:pos="7140"/>
+        </w:tabs>
+        <w:jc w:val="center"/>
+        <w:rPr>
+          <w:rFonts w:ascii="Times New Roman" w:hAnsi="Times New Roman" w:cs="Times New Roman"/>
+          <w:b/>
+          <w:sz w:val="24"/>
+          <w:szCs w:val="24"/>
+        </w:rPr>
+      </w:pPr>
+      <w:r>
+        <w:rPr>
+          <w:rFonts w:ascii="Times New Roman" w:hAnsi="Times New Roman" w:cs="Times New Roman"/>
+          <w:b/>
+          <w:sz w:val="24"/>
+          <w:szCs w:val="24"/>
+        </w:rPr>
+        <w:t>Circuito POS simplificada</w:t>
+      </w:r>
+    </w:p>
+    <w:p>
+      <w:pPr>
+        <w:tabs>
+          <w:tab w:val="left" w:pos="7140"/>
+        </w:tabs>
+        <w:jc w:val="center"/>
+        <w:rPr>
+          <w:rFonts w:ascii="Times New Roman" w:hAnsi="Times New Roman" w:cs="Times New Roman"/>
+          <w:b/>
+          <w:sz w:val="24"/>
+          <w:szCs w:val="24"/>
+        </w:rPr>
+      </w:pPr>
+      <w:bookmarkStart w:id="0" w:name="_GoBack"/>
+      <w:bookmarkEnd w:id="0"/>
+    </w:p>
+    <w:p>
+      <w:pPr>
+        <w:tabs>
+          <w:tab w:val="left" w:pos="7140"/>
+        </w:tabs>
+        <w:jc w:val="center"/>
+        <w:rPr>
+          <w:rFonts w:ascii="Times New Roman" w:hAnsi="Times New Roman" w:cs="Times New Roman"/>
+          <w:b/>
+          <w:sz w:val="24"/>
+          <w:szCs w:val="24"/>
+        </w:rPr>
+      </w:pPr>
+      <w:r>
+        <w:rPr>
+          <w:rFonts w:ascii="Times New Roman" w:hAnsi="Times New Roman" w:cs="Times New Roman"/>
+          <w:b/>
+          <w:noProof/>
+          <w:sz w:val="24"/>
+          <w:szCs w:val="24"/>
+          <w:lang w:val="es-ES" w:eastAsia="es-ES"/>
+        </w:rPr>
+        <w:drawing>
+          <wp:inline distT="0" distB="0" distL="0" distR="0">
+            <wp:extent cx="4233331" cy="2381250"/>
+            <wp:effectExtent l="0" t="0" r="0" b="0"/>
+            <wp:docPr id="6" name="Imagen 6"/>
+            <wp:cNvGraphicFramePr>
+              <a:graphicFrameLocks xmlns:a="http://schemas.openxmlformats.org/drawingml/2006/main" noChangeAspect="1"/>
+            </wp:cNvGraphicFramePr>
+            <a:graphic xmlns:a="http://schemas.openxmlformats.org/drawingml/2006/main">
+              <a:graphicData uri="http://schemas.openxmlformats.org/drawingml/2006/picture">
+                <pic:pic xmlns:pic="http://schemas.openxmlformats.org/drawingml/2006/picture">
+                  <pic:nvPicPr>
+                    <pic:cNvPr id="0" name="Picture 2"/>
+                    <pic:cNvPicPr>
+                      <a:picLocks noChangeAspect="1" noChangeArrowheads="1"/>
+                    </pic:cNvPicPr>
+                  </pic:nvPicPr>
+                  <pic:blipFill>
+                    <a:blip r:embed="rId11" cstate="print">
+                      <a:extLst>
+                        <a:ext uri="{28A0092B-C50C-407E-A947-70E740481C1C}">
+                          <a14:useLocalDpi xmlns:a14="http://schemas.microsoft.com/office/drawing/2010/main" val="0"/>
+                        </a:ext>
+                      </a:extLst>
+                    </a:blip>
+                    <a:srcRect/>
+                    <a:stretch>
+                      <a:fillRect/>
+                    </a:stretch>
+                  </pic:blipFill>
+                  <pic:spPr bwMode="auto">
+                    <a:xfrm>
+                      <a:off x="0" y="0"/>
+                      <a:ext cx="4254191" cy="2392984"/>
+                    </a:xfrm>
+                    <a:prstGeom prst="rect">
+                      <a:avLst/>
+                    </a:prstGeom>
+                    <a:noFill/>
+                    <a:ln>
+                      <a:noFill/>
+                    </a:ln>
+                  </pic:spPr>
+                </pic:pic>
+              </a:graphicData>
+            </a:graphic>
+          </wp:inline>
+        </w:drawing>
+      </w:r>
+    </w:p>
+    <w:p>
+      <w:pPr>
+        <w:tabs>
+          <w:tab w:val="left" w:pos="7140"/>
+        </w:tabs>
+        <w:jc w:val="center"/>
+        <w:rPr>
+          <w:rFonts w:ascii="Times New Roman" w:hAnsi="Times New Roman" w:cs="Times New Roman"/>
+          <w:b/>
+          <w:sz w:val="24"/>
+          <w:szCs w:val="24"/>
+        </w:rPr>
+      </w:pPr>
+    </w:p>
+    <w:p>
+      <w:pPr>
+        <w:tabs>
+          <w:tab w:val="left" w:pos="7140"/>
+        </w:tabs>
+        <w:jc w:val="center"/>
+        <w:rPr>
+          <w:rFonts w:ascii="Times New Roman" w:hAnsi="Times New Roman" w:cs="Times New Roman"/>
+          <w:b/>
+          <w:sz w:val="24"/>
+          <w:szCs w:val="24"/>
+        </w:rPr>
+      </w:pPr>
+      <w:r>
+        <w:drawing>
+          <wp:inline distT="0" distB="0" distL="0" distR="0" wp14:anchorId="30398859" wp14:editId="24DD6693">
+            <wp:extent cx="3419048" cy="2161905"/>
+            <wp:effectExtent l="0" t="0" r="0" b="0"/>
+            <wp:docPr id="5" name="Imagen 5"/>
+            <wp:cNvGraphicFramePr>
+              <a:graphicFrameLocks xmlns:a="http://schemas.openxmlformats.org/drawingml/2006/main" noChangeAspect="1"/>
+            </wp:cNvGraphicFramePr>
+            <a:graphic xmlns:a="http://schemas.openxmlformats.org/drawingml/2006/main">
+              <a:graphicData uri="http://schemas.openxmlformats.org/drawingml/2006/picture">
+                <pic:pic xmlns:pic="http://schemas.openxmlformats.org/drawingml/2006/picture">
+                  <pic:nvPicPr>
+                    <pic:cNvPr id="1" name=""/>
+                    <pic:cNvPicPr/>
+                  </pic:nvPicPr>
+                  <pic:blipFill>
+                    <a:blip r:embed="rId12"/>
+                    <a:stretch>
+                      <a:fillRect/>
+                    </a:stretch>
+                  </pic:blipFill>
+                  <pic:spPr>
+                    <a:xfrm>
+                      <a:off x="0" y="0"/>
+                      <a:ext cx="3419048" cy="2161905"/>
+                    </a:xfrm>
+                    <a:prstGeom prst="rect">
+                      <a:avLst/>
+                    </a:prstGeom>
+                  </pic:spPr>
+                </pic:pic>
+              </a:graphicData>
+            </a:graphic>
+          </wp:inline>
+        </w:drawing>
+      </w:r>
+    </w:p>
     <w:sectPr>
-      <w:headerReference w:type="default" r:id="rId9"/>
+      <w:headerReference w:type="default" r:id="rId13"/>
       <w:pgSz w:w="12240" w:h="15840"/>
       <w:pgMar w:top="1418" w:right="1134" w:bottom="1134" w:left="1134" w:header="709" w:footer="709" w:gutter="0"/>
       <w:cols w:space="708"/>

</xml_diff>